<commit_message>
Removed outdated exercise requirements file.
</commit_message>
<xml_diff>
--- a/Advanced Querying/07. DB-Advanced-EF-Core-Advanced-Querying-Exercises.docx
+++ b/Advanced Querying/07. DB-Advanced-EF-Core-Advanced-Querying-Exercises.docx
@@ -281,7 +281,6 @@
       </w:r>
     </w:p>
     <w:p>
-      <w:bookmarkStart w:id="0" w:name="_GoBack"/>
       <w:r>
         <w:rPr>
           <w:noProof/>
@@ -322,7 +321,6 @@
           </wp:inline>
         </w:drawing>
       </w:r>
-      <w:bookmarkEnd w:id="0"/>
     </w:p>
     <w:p>
       <w:pPr>
@@ -2559,6 +2557,8 @@
         </w:rPr>
         <w:t xml:space="preserve">: You will need method </w:t>
       </w:r>
+      <w:bookmarkStart w:id="0" w:name="OLE_LINK4"/>
+      <w:bookmarkStart w:id="1" w:name="OLE_LINK5"/>
       <w:r>
         <w:rPr>
           <w:rFonts w:ascii="Consolas" w:hAnsi="Consolas" w:cs="Consolas"/>
@@ -2618,7 +2618,7 @@
           <w:b/>
           <w:noProof/>
         </w:rPr>
-        <w:t>GetBooksNotRealeasedIn</w:t>
+        <w:t>GetBooksNotReleasedIn</w:t>
       </w:r>
       <w:r>
         <w:rPr>
@@ -2676,7 +2676,18 @@
           <w:sz w:val="19"/>
           <w:szCs w:val="19"/>
         </w:rPr>
-        <w:t xml:space="preserve"> year) and </w:t>
+        <w:t xml:space="preserve"> year)</w:t>
+      </w:r>
+      <w:bookmarkEnd w:id="0"/>
+      <w:bookmarkEnd w:id="1"/>
+      <w:r>
+        <w:rPr>
+          <w:rFonts w:ascii="Consolas" w:hAnsi="Consolas" w:cs="Consolas"/>
+          <w:color w:val="000000"/>
+          <w:sz w:val="19"/>
+          <w:szCs w:val="19"/>
+        </w:rPr>
+        <w:t xml:space="preserve"> and </w:t>
       </w:r>
       <w:r>
         <w:rPr>
@@ -2723,6 +2734,8 @@
       <w:pPr>
         <w:spacing w:after="120"/>
       </w:pPr>
+      <w:bookmarkStart w:id="2" w:name="OLE_LINK6"/>
+      <w:bookmarkStart w:id="3" w:name="OLE_LINK7"/>
       <w:r>
         <w:t>Return</w:t>
       </w:r>
@@ -2787,6 +2800,8 @@
         <w:t xml:space="preserve"> ascending.</w:t>
       </w:r>
     </w:p>
+    <w:bookmarkEnd w:id="2"/>
+    <w:bookmarkEnd w:id="3"/>
     <w:p>
       <w:pPr>
         <w:pStyle w:val="Heading3"/>
@@ -2966,12 +2981,16 @@
                 <w:b w:val="0"/>
               </w:rPr>
             </w:pPr>
+            <w:bookmarkStart w:id="4" w:name="OLE_LINK8"/>
+            <w:bookmarkStart w:id="5" w:name="OLE_LINK9"/>
             <w:r>
               <w:rPr>
                 <w:b w:val="0"/>
               </w:rPr>
               <w:t>1998</w:t>
             </w:r>
+            <w:bookmarkEnd w:id="4"/>
+            <w:bookmarkEnd w:id="5"/>
           </w:p>
         </w:tc>
         <w:tc>
@@ -3072,6 +3091,8 @@
         </w:rPr>
         <w:t xml:space="preserve">: You will need method </w:t>
       </w:r>
+      <w:bookmarkStart w:id="6" w:name="OLE_LINK10"/>
+      <w:bookmarkStart w:id="7" w:name="OLE_LINK11"/>
       <w:r>
         <w:rPr>
           <w:rFonts w:ascii="Consolas" w:hAnsi="Consolas" w:cs="Consolas"/>
@@ -3189,7 +3210,18 @@
           <w:sz w:val="19"/>
           <w:szCs w:val="19"/>
         </w:rPr>
-        <w:t xml:space="preserve"> input) and </w:t>
+        <w:t xml:space="preserve"> input)</w:t>
+      </w:r>
+      <w:bookmarkEnd w:id="6"/>
+      <w:bookmarkEnd w:id="7"/>
+      <w:r>
+        <w:rPr>
+          <w:rFonts w:ascii="Consolas" w:hAnsi="Consolas" w:cs="Consolas"/>
+          <w:color w:val="000000"/>
+          <w:sz w:val="19"/>
+          <w:szCs w:val="19"/>
+        </w:rPr>
+        <w:t xml:space="preserve"> and </w:t>
       </w:r>
       <w:r>
         <w:rPr>
@@ -3239,6 +3271,8 @@
           <w:lang w:val="en-GB"/>
         </w:rPr>
       </w:pPr>
+      <w:bookmarkStart w:id="8" w:name="OLE_LINK12"/>
+      <w:bookmarkStart w:id="9" w:name="OLE_LINK13"/>
       <w:r>
         <w:t>Return</w:t>
       </w:r>
@@ -3312,6 +3346,8 @@
         <w:t>.</w:t>
       </w:r>
     </w:p>
+    <w:bookmarkEnd w:id="8"/>
+    <w:bookmarkEnd w:id="9"/>
     <w:p>
       <w:pPr>
         <w:pStyle w:val="Heading3"/>
@@ -3404,12 +3440,16 @@
                 <w:b w:val="0"/>
               </w:rPr>
             </w:pPr>
+            <w:bookmarkStart w:id="10" w:name="OLE_LINK14"/>
+            <w:bookmarkStart w:id="11" w:name="OLE_LINK15"/>
             <w:r>
               <w:rPr>
                 <w:b w:val="0"/>
               </w:rPr>
               <w:t>horror mystery drama</w:t>
             </w:r>
+            <w:bookmarkEnd w:id="10"/>
+            <w:bookmarkEnd w:id="11"/>
           </w:p>
         </w:tc>
         <w:tc>
@@ -3507,6 +3547,8 @@
         </w:rPr>
         <w:t xml:space="preserve">: You will need method </w:t>
       </w:r>
+      <w:bookmarkStart w:id="12" w:name="OLE_LINK16"/>
+      <w:bookmarkStart w:id="13" w:name="OLE_LINK17"/>
       <w:r>
         <w:rPr>
           <w:rFonts w:ascii="Consolas" w:hAnsi="Consolas" w:cs="Consolas"/>
@@ -3642,7 +3684,18 @@
           <w:sz w:val="19"/>
           <w:szCs w:val="19"/>
         </w:rPr>
-        <w:t xml:space="preserve">) and </w:t>
+        <w:t>)</w:t>
+      </w:r>
+      <w:bookmarkEnd w:id="12"/>
+      <w:bookmarkEnd w:id="13"/>
+      <w:r>
+        <w:rPr>
+          <w:rFonts w:ascii="Consolas" w:hAnsi="Consolas" w:cs="Consolas"/>
+          <w:color w:val="000000"/>
+          <w:sz w:val="19"/>
+          <w:szCs w:val="19"/>
+        </w:rPr>
+        <w:t xml:space="preserve"> and </w:t>
       </w:r>
       <w:r>
         <w:rPr>
@@ -3692,6 +3745,8 @@
           <w:noProof/>
         </w:rPr>
       </w:pPr>
+      <w:bookmarkStart w:id="14" w:name="OLE_LINK18"/>
+      <w:bookmarkStart w:id="15" w:name="OLE_LINK19"/>
       <w:r>
         <w:lastRenderedPageBreak/>
         <w:t>Return</w:t>
@@ -3756,9 +3811,11 @@
         </w:rPr>
         <w:t xml:space="preserve">in format </w:t>
       </w:r>
-      <w:bookmarkStart w:id="1" w:name="OLE_LINK1"/>
-      <w:bookmarkStart w:id="2" w:name="OLE_LINK2"/>
-      <w:bookmarkStart w:id="3" w:name="OLE_LINK3"/>
+      <w:bookmarkStart w:id="16" w:name="OLE_LINK1"/>
+      <w:bookmarkStart w:id="17" w:name="OLE_LINK2"/>
+      <w:bookmarkStart w:id="18" w:name="OLE_LINK3"/>
+      <w:bookmarkStart w:id="19" w:name="OLE_LINK20"/>
+      <w:bookmarkStart w:id="20" w:name="OLE_LINK21"/>
       <w:r>
         <w:rPr>
           <w:b/>
@@ -3766,9 +3823,11 @@
         </w:rPr>
         <w:t>dd-MM-yyyy</w:t>
       </w:r>
-      <w:bookmarkEnd w:id="1"/>
-      <w:bookmarkEnd w:id="2"/>
-      <w:bookmarkEnd w:id="3"/>
+      <w:bookmarkEnd w:id="16"/>
+      <w:bookmarkEnd w:id="17"/>
+      <w:bookmarkEnd w:id="18"/>
+      <w:bookmarkEnd w:id="19"/>
+      <w:bookmarkEnd w:id="20"/>
       <w:r>
         <w:rPr>
           <w:noProof/>
@@ -3820,6 +3879,8 @@
         <w:t>.</w:t>
       </w:r>
     </w:p>
+    <w:bookmarkEnd w:id="14"/>
+    <w:bookmarkEnd w:id="15"/>
     <w:p>
       <w:pPr>
         <w:pStyle w:val="Heading3"/>
@@ -3912,12 +3973,14 @@
                 <w:b w:val="0"/>
               </w:rPr>
             </w:pPr>
+            <w:bookmarkStart w:id="21" w:name="OLE_LINK22"/>
             <w:r>
               <w:rPr>
                 <w:b w:val="0"/>
               </w:rPr>
               <w:t>12-04-1992</w:t>
             </w:r>
+            <w:bookmarkEnd w:id="21"/>
           </w:p>
         </w:tc>
         <w:tc>
@@ -3990,12 +4053,16 @@
                 <w:b w:val="0"/>
               </w:rPr>
             </w:pPr>
+            <w:bookmarkStart w:id="22" w:name="OLE_LINK23"/>
+            <w:bookmarkStart w:id="23" w:name="OLE_LINK24"/>
             <w:r>
               <w:rPr>
                 <w:b w:val="0"/>
               </w:rPr>
               <w:t>30-12-1989</w:t>
             </w:r>
+            <w:bookmarkEnd w:id="22"/>
+            <w:bookmarkEnd w:id="23"/>
           </w:p>
         </w:tc>
         <w:tc>
@@ -4090,6 +4157,8 @@
         </w:rPr>
         <w:t xml:space="preserve">: You will need method </w:t>
       </w:r>
+      <w:bookmarkStart w:id="24" w:name="OLE_LINK25"/>
+      <w:bookmarkStart w:id="25" w:name="OLE_LINK26"/>
       <w:r>
         <w:rPr>
           <w:rFonts w:ascii="Consolas" w:hAnsi="Consolas" w:cs="Consolas"/>
@@ -4207,7 +4276,18 @@
           <w:sz w:val="19"/>
           <w:szCs w:val="19"/>
         </w:rPr>
-        <w:t xml:space="preserve"> input) and </w:t>
+        <w:t xml:space="preserve"> input)</w:t>
+      </w:r>
+      <w:bookmarkEnd w:id="24"/>
+      <w:bookmarkEnd w:id="25"/>
+      <w:r>
+        <w:rPr>
+          <w:rFonts w:ascii="Consolas" w:hAnsi="Consolas" w:cs="Consolas"/>
+          <w:color w:val="000000"/>
+          <w:sz w:val="19"/>
+          <w:szCs w:val="19"/>
+        </w:rPr>
+        <w:t xml:space="preserve"> and </w:t>
       </w:r>
       <w:r>
         <w:rPr>
@@ -4254,6 +4334,8 @@
       <w:pPr>
         <w:spacing w:after="120"/>
       </w:pPr>
+      <w:bookmarkStart w:id="26" w:name="OLE_LINK27"/>
+      <w:bookmarkStart w:id="27" w:name="OLE_LINK28"/>
       <w:r>
         <w:t>Return</w:t>
       </w:r>
@@ -4377,6 +4459,8 @@
         <w:t>, ordered alphabetically.</w:t>
       </w:r>
     </w:p>
+    <w:bookmarkEnd w:id="26"/>
+    <w:bookmarkEnd w:id="27"/>
     <w:p>
       <w:pPr>
         <w:pStyle w:val="Heading3"/>
@@ -4604,6 +4688,8 @@
         </w:rPr>
         <w:t xml:space="preserve">: You will need method </w:t>
       </w:r>
+      <w:bookmarkStart w:id="28" w:name="OLE_LINK29"/>
+      <w:bookmarkStart w:id="29" w:name="OLE_LINK30"/>
       <w:r>
         <w:rPr>
           <w:rFonts w:ascii="Consolas" w:hAnsi="Consolas" w:cs="Consolas"/>
@@ -4721,7 +4807,18 @@
           <w:sz w:val="19"/>
           <w:szCs w:val="19"/>
         </w:rPr>
-        <w:t xml:space="preserve"> input) and </w:t>
+        <w:t xml:space="preserve"> input</w:t>
+      </w:r>
+      <w:bookmarkEnd w:id="28"/>
+      <w:bookmarkEnd w:id="29"/>
+      <w:r>
+        <w:rPr>
+          <w:rFonts w:ascii="Consolas" w:hAnsi="Consolas" w:cs="Consolas"/>
+          <w:color w:val="000000"/>
+          <w:sz w:val="19"/>
+          <w:szCs w:val="19"/>
+        </w:rPr>
+        <w:t xml:space="preserve">) and </w:t>
       </w:r>
       <w:r>
         <w:rPr>
@@ -5135,6 +5232,8 @@
         </w:rPr>
         <w:t xml:space="preserve">: You will need method </w:t>
       </w:r>
+      <w:bookmarkStart w:id="30" w:name="OLE_LINK31"/>
+      <w:bookmarkStart w:id="31" w:name="OLE_LINK32"/>
       <w:r>
         <w:rPr>
           <w:rFonts w:ascii="Consolas" w:hAnsi="Consolas" w:cs="Consolas"/>
@@ -5254,7 +5353,18 @@
           <w:sz w:val="19"/>
           <w:szCs w:val="19"/>
         </w:rPr>
-        <w:t xml:space="preserve"> input) and </w:t>
+        <w:t xml:space="preserve"> input)</w:t>
+      </w:r>
+      <w:bookmarkEnd w:id="30"/>
+      <w:bookmarkEnd w:id="31"/>
+      <w:r>
+        <w:rPr>
+          <w:rFonts w:ascii="Consolas" w:hAnsi="Consolas" w:cs="Consolas"/>
+          <w:color w:val="000000"/>
+          <w:sz w:val="19"/>
+          <w:szCs w:val="19"/>
+        </w:rPr>
+        <w:t xml:space="preserve"> and </w:t>
       </w:r>
       <w:r>
         <w:rPr>
@@ -5527,6 +5637,8 @@
                 <w:b w:val="0"/>
               </w:rPr>
             </w:pPr>
+            <w:bookmarkStart w:id="32" w:name="OLE_LINK33"/>
+            <w:bookmarkStart w:id="33" w:name="OLE_LINK34"/>
             <w:r>
               <w:rPr>
                 <w:b w:val="0"/>
@@ -5534,6 +5646,8 @@
               <w:t>The Heart Is Deceitful Above All Things (Bozhidara Rysinova)</w:t>
             </w:r>
           </w:p>
+          <w:bookmarkEnd w:id="32"/>
+          <w:bookmarkEnd w:id="33"/>
           <w:p>
             <w:pPr>
               <w:pStyle w:val="Code"/>
@@ -5702,6 +5816,8 @@
         </w:rPr>
         <w:t xml:space="preserve">: You will need method </w:t>
       </w:r>
+      <w:bookmarkStart w:id="34" w:name="OLE_LINK35"/>
+      <w:bookmarkStart w:id="35" w:name="OLE_LINK36"/>
       <w:r>
         <w:rPr>
           <w:rFonts w:ascii="Consolas" w:hAnsi="Consolas" w:cs="Consolas"/>
@@ -5741,11 +5857,12 @@
       <w:r>
         <w:rPr>
           <w:rFonts w:ascii="Consolas" w:hAnsi="Consolas" w:cs="Consolas"/>
+          <w:noProof/>
           <w:color w:val="0000FF"/>
           <w:sz w:val="19"/>
           <w:szCs w:val="19"/>
         </w:rPr>
-        <w:t>string</w:t>
+        <w:t>int</w:t>
       </w:r>
       <w:r>
         <w:rPr>
@@ -5838,7 +5955,18 @@
           <w:sz w:val="19"/>
           <w:szCs w:val="19"/>
         </w:rPr>
-        <w:t xml:space="preserve">) and </w:t>
+        <w:t xml:space="preserve">) </w:t>
+      </w:r>
+      <w:bookmarkEnd w:id="34"/>
+      <w:bookmarkEnd w:id="35"/>
+      <w:r>
+        <w:rPr>
+          <w:rFonts w:ascii="Consolas" w:hAnsi="Consolas" w:cs="Consolas"/>
+          <w:color w:val="000000"/>
+          <w:sz w:val="19"/>
+          <w:szCs w:val="19"/>
+        </w:rPr>
+        <w:t xml:space="preserve">and </w:t>
       </w:r>
       <w:r>
         <w:rPr>
@@ -6248,6 +6376,8 @@
         </w:rPr>
         <w:t xml:space="preserve">: You will need method </w:t>
       </w:r>
+      <w:bookmarkStart w:id="36" w:name="OLE_LINK37"/>
+      <w:bookmarkStart w:id="37" w:name="OLE_LINK38"/>
       <w:r>
         <w:rPr>
           <w:rFonts w:ascii="Consolas" w:hAnsi="Consolas" w:cs="Consolas"/>
@@ -6346,7 +6476,18 @@
           <w:sz w:val="19"/>
           <w:szCs w:val="19"/>
         </w:rPr>
-        <w:t xml:space="preserve"> context) and </w:t>
+        <w:t xml:space="preserve"> context)</w:t>
+      </w:r>
+      <w:bookmarkEnd w:id="36"/>
+      <w:bookmarkEnd w:id="37"/>
+      <w:r>
+        <w:rPr>
+          <w:rFonts w:ascii="Consolas" w:hAnsi="Consolas" w:cs="Consolas"/>
+          <w:color w:val="000000"/>
+          <w:sz w:val="19"/>
+          <w:szCs w:val="19"/>
+        </w:rPr>
+        <w:t xml:space="preserve"> and </w:t>
       </w:r>
       <w:r>
         <w:rPr>
@@ -6645,6 +6786,8 @@
         </w:rPr>
         <w:t xml:space="preserve">: You will need method </w:t>
       </w:r>
+      <w:bookmarkStart w:id="38" w:name="OLE_LINK39"/>
+      <w:bookmarkStart w:id="39" w:name="OLE_LINK40"/>
       <w:r>
         <w:rPr>
           <w:rFonts w:ascii="Consolas" w:hAnsi="Consolas" w:cs="Consolas"/>
@@ -6744,7 +6887,18 @@
           <w:sz w:val="19"/>
           <w:szCs w:val="19"/>
         </w:rPr>
-        <w:t xml:space="preserve"> context) and </w:t>
+        <w:t xml:space="preserve"> context)</w:t>
+      </w:r>
+      <w:bookmarkEnd w:id="38"/>
+      <w:bookmarkEnd w:id="39"/>
+      <w:r>
+        <w:rPr>
+          <w:rFonts w:ascii="Consolas" w:hAnsi="Consolas" w:cs="Consolas"/>
+          <w:color w:val="000000"/>
+          <w:sz w:val="19"/>
+          <w:szCs w:val="19"/>
+        </w:rPr>
+        <w:t xml:space="preserve"> and </w:t>
       </w:r>
       <w:r>
         <w:rPr>
@@ -7031,6 +7185,8 @@
         </w:rPr>
         <w:t xml:space="preserve">: You will need method </w:t>
       </w:r>
+      <w:bookmarkStart w:id="40" w:name="OLE_LINK41"/>
+      <w:bookmarkStart w:id="41" w:name="OLE_LINK42"/>
       <w:r>
         <w:rPr>
           <w:rFonts w:ascii="Consolas" w:hAnsi="Consolas" w:cs="Consolas"/>
@@ -7130,7 +7286,18 @@
           <w:sz w:val="19"/>
           <w:szCs w:val="19"/>
         </w:rPr>
-        <w:t xml:space="preserve"> context) and </w:t>
+        <w:t xml:space="preserve"> context)</w:t>
+      </w:r>
+      <w:bookmarkEnd w:id="40"/>
+      <w:bookmarkEnd w:id="41"/>
+      <w:r>
+        <w:rPr>
+          <w:rFonts w:ascii="Consolas" w:hAnsi="Consolas" w:cs="Consolas"/>
+          <w:color w:val="000000"/>
+          <w:sz w:val="19"/>
+          <w:szCs w:val="19"/>
+        </w:rPr>
+        <w:t xml:space="preserve"> and </w:t>
       </w:r>
       <w:r>
         <w:rPr>
@@ -7505,7 +7672,15 @@
                 <w:noProof/>
                 <w:lang w:val="en-GB"/>
               </w:rPr>
-              <w:t>Brandy of the Damned (2015)</w:t>
+              <w:t>Brandy of</w:t>
+            </w:r>
+            <w:r>
+              <w:rPr>
+                <w:rFonts w:ascii="Consolas" w:hAnsi="Consolas" w:cs="Consolas"/>
+                <w:noProof/>
+                <w:lang w:val="en-GB"/>
+              </w:rPr>
+              <w:t>the Damned (2015)</w:t>
             </w:r>
           </w:p>
           <w:p>
@@ -7673,6 +7848,8 @@
         </w:rPr>
         <w:t xml:space="preserve">: You will need method </w:t>
       </w:r>
+      <w:bookmarkStart w:id="42" w:name="OLE_LINK43"/>
+      <w:bookmarkStart w:id="43" w:name="OLE_LINK44"/>
       <w:r>
         <w:rPr>
           <w:rFonts w:ascii="Consolas" w:hAnsi="Consolas" w:cs="Consolas"/>
@@ -7716,7 +7893,7 @@
           <w:sz w:val="19"/>
           <w:szCs w:val="19"/>
         </w:rPr>
-        <w:t>string</w:t>
+        <w:t>void</w:t>
       </w:r>
       <w:r>
         <w:rPr>
@@ -7771,7 +7948,18 @@
           <w:sz w:val="19"/>
           <w:szCs w:val="19"/>
         </w:rPr>
-        <w:t xml:space="preserve"> context) and </w:t>
+        <w:t xml:space="preserve"> context)</w:t>
+      </w:r>
+      <w:bookmarkEnd w:id="42"/>
+      <w:bookmarkEnd w:id="43"/>
+      <w:r>
+        <w:rPr>
+          <w:rFonts w:ascii="Consolas" w:hAnsi="Consolas" w:cs="Consolas"/>
+          <w:color w:val="000000"/>
+          <w:sz w:val="19"/>
+          <w:szCs w:val="19"/>
+        </w:rPr>
+        <w:t xml:space="preserve"> and </w:t>
       </w:r>
       <w:r>
         <w:rPr>
@@ -7821,6 +8009,8 @@
           <w:lang w:val="bg-BG"/>
         </w:rPr>
       </w:pPr>
+      <w:bookmarkStart w:id="44" w:name="OLE_LINK45"/>
+      <w:bookmarkStart w:id="45" w:name="OLE_LINK46"/>
       <w:r>
         <w:rPr>
           <w:b/>
@@ -7894,6 +8084,8 @@
         <w:t>.</w:t>
       </w:r>
     </w:p>
+    <w:bookmarkEnd w:id="44"/>
+    <w:bookmarkEnd w:id="45"/>
     <w:p>
       <w:pPr>
         <w:pStyle w:val="Heading2"/>
@@ -7929,6 +8121,8 @@
         </w:rPr>
         <w:t xml:space="preserve">: You will need method </w:t>
       </w:r>
+      <w:bookmarkStart w:id="46" w:name="OLE_LINK47"/>
+      <w:bookmarkStart w:id="47" w:name="OLE_LINK48"/>
       <w:r>
         <w:rPr>
           <w:rFonts w:ascii="Consolas" w:hAnsi="Consolas" w:cs="Consolas"/>
@@ -7968,11 +8162,12 @@
       <w:r>
         <w:rPr>
           <w:rFonts w:ascii="Consolas" w:hAnsi="Consolas" w:cs="Consolas"/>
+          <w:noProof/>
           <w:color w:val="0000FF"/>
           <w:sz w:val="19"/>
           <w:szCs w:val="19"/>
         </w:rPr>
-        <w:t>string</w:t>
+        <w:t>int</w:t>
       </w:r>
       <w:r>
         <w:rPr>
@@ -8028,7 +8223,18 @@
           <w:sz w:val="19"/>
           <w:szCs w:val="19"/>
         </w:rPr>
-        <w:t xml:space="preserve"> context) and </w:t>
+        <w:t xml:space="preserve"> context)</w:t>
+      </w:r>
+      <w:bookmarkEnd w:id="46"/>
+      <w:bookmarkEnd w:id="47"/>
+      <w:r>
+        <w:rPr>
+          <w:rFonts w:ascii="Consolas" w:hAnsi="Consolas" w:cs="Consolas"/>
+          <w:color w:val="000000"/>
+          <w:sz w:val="19"/>
+          <w:szCs w:val="19"/>
+        </w:rPr>
+        <w:t xml:space="preserve"> and </w:t>
       </w:r>
       <w:r>
         <w:rPr>
@@ -8257,12 +8463,16 @@
                 <w:b w:val="0"/>
               </w:rPr>
             </w:pPr>
+            <w:bookmarkStart w:id="48" w:name="OLE_LINK49"/>
+            <w:bookmarkStart w:id="49" w:name="OLE_LINK50"/>
             <w:r>
               <w:rPr>
                 <w:b w:val="0"/>
               </w:rPr>
-              <w:t>34 books were deleted</w:t>
+              <w:t>34</w:t>
             </w:r>
+            <w:bookmarkEnd w:id="48"/>
+            <w:bookmarkEnd w:id="49"/>
           </w:p>
         </w:tc>
       </w:tr>
@@ -8273,6 +8483,8 @@
           <w:rStyle w:val="Hyperlink"/>
         </w:rPr>
       </w:pPr>
+      <w:bookmarkStart w:id="50" w:name="_GoBack"/>
+      <w:bookmarkEnd w:id="50"/>
     </w:p>
     <w:sectPr>
       <w:headerReference w:type="default" r:id="rId11"/>
@@ -8440,7 +8652,7 @@
         </mc:Choice>
         <mc:Fallback>
           <w:pict>
-            <v:line w14:anchorId="418AE257" id="Straight Connector 25" o:spid="_x0000_s1026" style="position:absolute;flip:y;z-index:251656192;visibility:visible;mso-wrap-style:square;mso-width-percent:0;mso-height-percent:0;mso-wrap-distance-left:0;mso-wrap-distance-top:0;mso-wrap-distance-right:0;mso-wrap-distance-bottom:0;mso-position-horizontal:absolute;mso-position-horizontal-relative:text;mso-position-vertical:absolute;mso-position-vertical-relative:text;mso-width-percent:0;mso-height-percent:0;mso-width-relative:page;mso-height-relative:page" from="-.1pt,5.2pt" to="520.7pt,5.2pt" o:gfxdata="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" strokecolor="#f37123" strokeweight="1pt">
+            <v:line w14:anchorId="57592593" id="Straight Connector 25" o:spid="_x0000_s1026" style="position:absolute;flip:y;z-index:251656192;visibility:visible;mso-wrap-style:square;mso-width-percent:0;mso-height-percent:0;mso-wrap-distance-left:0;mso-wrap-distance-top:0;mso-wrap-distance-right:0;mso-wrap-distance-bottom:0;mso-position-horizontal:absolute;mso-position-horizontal-relative:text;mso-position-vertical:absolute;mso-position-vertical-relative:text;mso-width-percent:0;mso-height-percent:0;mso-width-relative:page;mso-height-relative:page" from="-.1pt,5.2pt" to="520.7pt,5.2pt" o:gfxdata="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" strokecolor="#f37123" strokeweight="1pt">
               <v:stroke endcap="round"/>
             </v:line>
           </w:pict>
@@ -9878,7 +10090,7 @@
                               <w:sz w:val="18"/>
                               <w:szCs w:val="18"/>
                             </w:rPr>
-                            <w:t>1</w:t>
+                            <w:t>6</w:t>
                           </w:r>
                           <w:r>
                             <w:rPr>
@@ -9996,7 +10208,7 @@
                         <w:sz w:val="18"/>
                         <w:szCs w:val="18"/>
                       </w:rPr>
-                      <w:t>1</w:t>
+                      <w:t>6</w:t>
                     </w:r>
                     <w:r>
                       <w:rPr>
@@ -13671,7 +13883,7 @@
 </file>
 
 <file path=customXml/itemProps1.xml><?xml version="1.0" encoding="utf-8"?>
-<ds:datastoreItem xmlns:ds="http://schemas.openxmlformats.org/officeDocument/2006/customXml" ds:itemID="{B3682BEB-FFF1-4883-8710-750A41DE0AE2}">
+<ds:datastoreItem xmlns:ds="http://schemas.openxmlformats.org/officeDocument/2006/customXml" ds:itemID="{DADAF3F4-3999-49C1-8463-0D07C4DB46BE}">
   <ds:schemaRefs>
     <ds:schemaRef ds:uri="http://schemas.openxmlformats.org/officeDocument/2006/bibliography"/>
   </ds:schemaRefs>

</xml_diff>